<commit_message>
exra bronnen. really done now
</commit_message>
<xml_diff>
--- a/meetrapporten/template/onderzoek edge detection.docx
+++ b/meetrapporten/template/onderzoek edge detection.docx
@@ -7,21 +7,8 @@
         <w:pStyle w:val="Titel"/>
       </w:pPr>
       <w:r>
-        <w:t xml:space="preserve">Onderzoek </w:t>
-      </w:r>
-      <w:proofErr w:type="spellStart"/>
-      <w:r>
-        <w:t>edge</w:t>
-      </w:r>
-      <w:proofErr w:type="spellEnd"/>
-      <w:r>
-        <w:t xml:space="preserve"> </w:t>
-      </w:r>
-      <w:proofErr w:type="spellStart"/>
-      <w:r>
-        <w:t>detection</w:t>
-      </w:r>
-      <w:proofErr w:type="spellEnd"/>
+        <w:t>Onderzoek edge detection</w:t>
+      </w:r>
     </w:p>
     <w:p>
       <w:pPr>
@@ -46,8 +33,6 @@
       <w:r>
         <w:t>Gemaakte keuze</w:t>
       </w:r>
-      <w:bookmarkStart w:id="0" w:name="_GoBack"/>
-      <w:bookmarkEnd w:id="0"/>
     </w:p>
     <w:p>
       <w:pPr>
@@ -57,40 +42,14 @@
           <w:numId w:val="2"/>
         </w:numPr>
       </w:pPr>
-      <w:proofErr w:type="spellStart"/>
-      <w:r>
-        <w:t>Canny</w:t>
-      </w:r>
-      <w:proofErr w:type="spellEnd"/>
-      <w:r>
-        <w:t xml:space="preserve"> </w:t>
-      </w:r>
-      <w:proofErr w:type="spellStart"/>
-      <w:r>
-        <w:t>edge</w:t>
-      </w:r>
-      <w:proofErr w:type="spellEnd"/>
-      <w:r>
-        <w:t xml:space="preserve"> </w:t>
-      </w:r>
-      <w:proofErr w:type="spellStart"/>
-      <w:r>
-        <w:t>detection</w:t>
-      </w:r>
-      <w:proofErr w:type="spellEnd"/>
+      <w:r>
+        <w:t>Canny edge detection</w:t>
+      </w:r>
       <w:r>
         <w:br/>
       </w:r>
       <w:r>
-        <w:t xml:space="preserve"> (maakt gebruik van rand detectoren op basis van een </w:t>
-      </w:r>
-      <w:proofErr w:type="spellStart"/>
-      <w:r>
-        <w:t>gaussian</w:t>
-      </w:r>
-      <w:proofErr w:type="spellEnd"/>
-      <w:r>
-        <w:t xml:space="preserve">) </w:t>
+        <w:t xml:space="preserve"> (maakt gebruik van rand detectoren op basis van een gaussian) </w:t>
       </w:r>
     </w:p>
     <w:p>
@@ -101,19 +60,9 @@
           <w:numId w:val="2"/>
         </w:numPr>
       </w:pPr>
-      <w:proofErr w:type="spellStart"/>
-      <w:r>
-        <w:t>Edge</w:t>
-      </w:r>
-      <w:proofErr w:type="spellEnd"/>
-      <w:r>
-        <w:t xml:space="preserve"> </w:t>
-      </w:r>
-      <w:proofErr w:type="spellStart"/>
-      <w:r>
-        <w:t>thinning</w:t>
-      </w:r>
-      <w:proofErr w:type="spellEnd"/>
+      <w:r>
+        <w:t>Edge thinning</w:t>
+      </w:r>
       <w:r>
         <w:br/>
       </w:r>
@@ -129,32 +78,14 @@
           <w:numId w:val="2"/>
         </w:numPr>
       </w:pPr>
-      <w:proofErr w:type="spellStart"/>
-      <w:r>
-        <w:t>Fuzzy</w:t>
-      </w:r>
-      <w:proofErr w:type="spellEnd"/>
-      <w:r>
-        <w:t xml:space="preserve"> logic </w:t>
-      </w:r>
-      <w:proofErr w:type="spellStart"/>
-      <w:r>
-        <w:t>method</w:t>
-      </w:r>
-      <w:proofErr w:type="spellEnd"/>
+      <w:r>
+        <w:t>Fuzzy logic method</w:t>
+      </w:r>
       <w:r>
         <w:br/>
       </w:r>
       <w:r>
-        <w:t xml:space="preserve"> (stap voor stap alles ontleden en omzetten aan de hand van </w:t>
-      </w:r>
-      <w:proofErr w:type="spellStart"/>
-      <w:r>
-        <w:t>fuzzy</w:t>
-      </w:r>
-      <w:proofErr w:type="spellEnd"/>
-      <w:r>
-        <w:t xml:space="preserve"> logic)</w:t>
+        <w:t xml:space="preserve"> (stap voor stap alles ontleden en omzetten aan de hand van fuzzy logic)</w:t>
       </w:r>
     </w:p>
     <w:p>
@@ -165,19 +96,9 @@
           <w:numId w:val="2"/>
         </w:numPr>
       </w:pPr>
-      <w:proofErr w:type="spellStart"/>
-      <w:r>
-        <w:t>Sobel</w:t>
-      </w:r>
-      <w:proofErr w:type="spellEnd"/>
-      <w:r>
-        <w:t xml:space="preserve"> </w:t>
-      </w:r>
-      <w:proofErr w:type="spellStart"/>
-      <w:r>
-        <w:t>method</w:t>
-      </w:r>
-      <w:proofErr w:type="spellEnd"/>
+      <w:r>
+        <w:t>Sobel method</w:t>
+      </w:r>
       <w:r>
         <w:br/>
       </w:r>
@@ -203,16 +124,11 @@
       <w:r>
         <w:t xml:space="preserve">Wij gaan voor de </w:t>
       </w:r>
-      <w:proofErr w:type="spellStart"/>
       <w:r>
         <w:t>C</w:t>
       </w:r>
       <w:r>
-        <w:t>anny</w:t>
-      </w:r>
-      <w:proofErr w:type="spellEnd"/>
-      <w:r>
-        <w:t xml:space="preserve"> methodes omdat dit nog steeds een van de oudste en meeste gebruikte methodes is. </w:t>
+        <w:t xml:space="preserve">anny methodes omdat dit nog steeds een van de oudste en meeste gebruikte methodes is. </w:t>
       </w:r>
       <w:r>
         <w:t xml:space="preserve"> Op deze manier kunnen wij hier veel van vinden en tevens een van de meest gebruikte methodes uitvoeren.</w:t>
@@ -280,9 +196,41 @@
           <w:t>http://docs.opencv.org/doc/tutorials/imgproc/imgtrans/canny_detector/canny_detector.html</w:t>
         </w:r>
       </w:hyperlink>
+    </w:p>
+    <w:p/>
+    <w:p>
+      <w:r>
+        <w:t>Mooi voorbeeld:</w:t>
+      </w:r>
+      <w:r>
+        <w:br/>
+      </w:r>
+      <w:hyperlink r:id="rId11" w:history="1">
+        <w:r>
+          <w:rPr>
+            <w:rStyle w:val="Hyperlink"/>
+          </w:rPr>
+          <w:t>http://boofcv.org/index.php?title=Example_Canny_Edge</w:t>
+        </w:r>
+      </w:hyperlink>
       <w:r>
         <w:t xml:space="preserve"> </w:t>
       </w:r>
+    </w:p>
+    <w:p>
+      <w:hyperlink r:id="rId12" w:history="1">
+        <w:r>
+          <w:rPr>
+            <w:rStyle w:val="Hyperlink"/>
+          </w:rPr>
+          <w:t>http://www.imagemagick.org/Usage/transform/#edge</w:t>
+        </w:r>
+      </w:hyperlink>
+      <w:r>
+        <w:t xml:space="preserve"> </w:t>
+      </w:r>
+      <w:bookmarkStart w:id="0" w:name="_GoBack"/>
+      <w:bookmarkEnd w:id="0"/>
     </w:p>
     <w:p/>
     <w:p/>

</xml_diff>

<commit_message>
links + verbeterd document
alstu
</commit_message>
<xml_diff>
--- a/meetrapporten/template/onderzoek edge detection.docx
+++ b/meetrapporten/template/onderzoek edge detection.docx
@@ -7,8 +7,21 @@
         <w:pStyle w:val="Titel"/>
       </w:pPr>
       <w:r>
-        <w:t>Onderzoek edge detection</w:t>
-      </w:r>
+        <w:t xml:space="preserve">Onderzoek </w:t>
+      </w:r>
+      <w:proofErr w:type="spellStart"/>
+      <w:r>
+        <w:t>edge</w:t>
+      </w:r>
+      <w:proofErr w:type="spellEnd"/>
+      <w:r>
+        <w:t xml:space="preserve"> </w:t>
+      </w:r>
+      <w:proofErr w:type="spellStart"/>
+      <w:r>
+        <w:t>detection</w:t>
+      </w:r>
+      <w:proofErr w:type="spellEnd"/>
     </w:p>
     <w:p>
       <w:pPr>
@@ -42,14 +55,40 @@
           <w:numId w:val="2"/>
         </w:numPr>
       </w:pPr>
-      <w:r>
-        <w:t>Canny edge detection</w:t>
-      </w:r>
+      <w:proofErr w:type="spellStart"/>
+      <w:r>
+        <w:t>Canny</w:t>
+      </w:r>
+      <w:proofErr w:type="spellEnd"/>
+      <w:r>
+        <w:t xml:space="preserve"> </w:t>
+      </w:r>
+      <w:proofErr w:type="spellStart"/>
+      <w:r>
+        <w:t>edge</w:t>
+      </w:r>
+      <w:proofErr w:type="spellEnd"/>
+      <w:r>
+        <w:t xml:space="preserve"> </w:t>
+      </w:r>
+      <w:proofErr w:type="spellStart"/>
+      <w:r>
+        <w:t>detection</w:t>
+      </w:r>
+      <w:proofErr w:type="spellEnd"/>
       <w:r>
         <w:br/>
       </w:r>
       <w:r>
-        <w:t xml:space="preserve"> (maakt gebruik van rand detectoren op basis van een gaussian) </w:t>
+        <w:t xml:space="preserve"> (maakt gebruik van rand detectoren op basis van een </w:t>
+      </w:r>
+      <w:proofErr w:type="spellStart"/>
+      <w:r>
+        <w:t>gaussian</w:t>
+      </w:r>
+      <w:proofErr w:type="spellEnd"/>
+      <w:r>
+        <w:t xml:space="preserve">) </w:t>
       </w:r>
     </w:p>
     <w:p>
@@ -60,9 +99,19 @@
           <w:numId w:val="2"/>
         </w:numPr>
       </w:pPr>
-      <w:r>
-        <w:t>Edge thinning</w:t>
-      </w:r>
+      <w:proofErr w:type="spellStart"/>
+      <w:r>
+        <w:t>Edge</w:t>
+      </w:r>
+      <w:proofErr w:type="spellEnd"/>
+      <w:r>
+        <w:t xml:space="preserve"> </w:t>
+      </w:r>
+      <w:proofErr w:type="spellStart"/>
+      <w:r>
+        <w:t>thinning</w:t>
+      </w:r>
+      <w:proofErr w:type="spellEnd"/>
       <w:r>
         <w:br/>
       </w:r>
@@ -78,14 +127,32 @@
           <w:numId w:val="2"/>
         </w:numPr>
       </w:pPr>
-      <w:r>
-        <w:t>Fuzzy logic method</w:t>
-      </w:r>
+      <w:proofErr w:type="spellStart"/>
+      <w:r>
+        <w:t>Fuzzy</w:t>
+      </w:r>
+      <w:proofErr w:type="spellEnd"/>
+      <w:r>
+        <w:t xml:space="preserve"> logic </w:t>
+      </w:r>
+      <w:proofErr w:type="spellStart"/>
+      <w:r>
+        <w:t>method</w:t>
+      </w:r>
+      <w:proofErr w:type="spellEnd"/>
       <w:r>
         <w:br/>
       </w:r>
       <w:r>
-        <w:t xml:space="preserve"> (stap voor stap alles ontleden en omzetten aan de hand van fuzzy logic)</w:t>
+        <w:t xml:space="preserve"> (stap voor stap alles ontleden en omzetten aan de hand van </w:t>
+      </w:r>
+      <w:proofErr w:type="spellStart"/>
+      <w:r>
+        <w:t>fuzzy</w:t>
+      </w:r>
+      <w:proofErr w:type="spellEnd"/>
+      <w:r>
+        <w:t xml:space="preserve"> logic)</w:t>
       </w:r>
     </w:p>
     <w:p>
@@ -96,9 +163,19 @@
           <w:numId w:val="2"/>
         </w:numPr>
       </w:pPr>
-      <w:r>
-        <w:t>Sobel method</w:t>
-      </w:r>
+      <w:proofErr w:type="spellStart"/>
+      <w:r>
+        <w:t>Sobel</w:t>
+      </w:r>
+      <w:proofErr w:type="spellEnd"/>
+      <w:r>
+        <w:t xml:space="preserve"> </w:t>
+      </w:r>
+      <w:proofErr w:type="spellStart"/>
+      <w:r>
+        <w:t>method</w:t>
+      </w:r>
+      <w:proofErr w:type="spellEnd"/>
       <w:r>
         <w:br/>
       </w:r>
@@ -124,17 +201,54 @@
       <w:r>
         <w:t xml:space="preserve">Wij gaan voor de </w:t>
       </w:r>
+      <w:proofErr w:type="spellStart"/>
       <w:r>
         <w:t>C</w:t>
       </w:r>
       <w:r>
-        <w:t xml:space="preserve">anny methodes omdat dit nog steeds een van de oudste en meeste gebruikte methodes is. </w:t>
+        <w:t>anny</w:t>
+      </w:r>
+      <w:proofErr w:type="spellEnd"/>
+      <w:r>
+        <w:t xml:space="preserve"> methodes omdat dit nog steeds een van de oudste en meeste gebruikte methodes is. </w:t>
       </w:r>
       <w:r>
         <w:t xml:space="preserve"> Op deze manier kunnen wij hier veel van vinden en tevens een van de meest gebruikte methodes uitvoeren.</w:t>
       </w:r>
     </w:p>
-    <w:p/>
+    <w:p>
+      <w:r>
+        <w:t xml:space="preserve">Leraar raad </w:t>
+      </w:r>
+      <w:proofErr w:type="spellStart"/>
+      <w:r>
+        <w:t>sobel</w:t>
+      </w:r>
+      <w:proofErr w:type="spellEnd"/>
+      <w:r>
+        <w:t xml:space="preserve"> </w:t>
+      </w:r>
+      <w:proofErr w:type="spellStart"/>
+      <w:r>
+        <w:t>mehod</w:t>
+      </w:r>
+      <w:proofErr w:type="spellEnd"/>
+      <w:r>
+        <w:t xml:space="preserve"> aan of </w:t>
+      </w:r>
+      <w:proofErr w:type="spellStart"/>
+      <w:r>
+        <w:t>guassian</w:t>
+      </w:r>
+      <w:proofErr w:type="spellEnd"/>
+      <w:r>
+        <w:t xml:space="preserve"> uit de sheets</w:t>
+      </w:r>
+    </w:p>
+    <w:p>
+      <w:bookmarkStart w:id="0" w:name="_GoBack"/>
+      <w:bookmarkEnd w:id="0"/>
+    </w:p>
     <w:p/>
     <w:p>
       <w:r>
@@ -218,7 +332,7 @@
       </w:r>
     </w:p>
     <w:p>
-      <w:hyperlink r:id="rId12" w:history="1">
+      <w:hyperlink r:id="rId12" w:anchor="edge" w:history="1">
         <w:r>
           <w:rPr>
             <w:rStyle w:val="Hyperlink"/>
@@ -229,8 +343,6 @@
       <w:r>
         <w:t xml:space="preserve"> </w:t>
       </w:r>
-      <w:bookmarkStart w:id="0" w:name="_GoBack"/>
-      <w:bookmarkEnd w:id="0"/>
     </w:p>
     <w:p/>
     <w:p/>

</xml_diff>